<commit_message>
Update Policies for decision making.docx
updated 1-3-2024
</commit_message>
<xml_diff>
--- a/Policies for decision making.docx
+++ b/Policies for decision making.docx
@@ -1,6 +1,6 @@
 
 <file path=word/document.xml><?xml version="1.0" encoding="utf-8"?>
-<w:document xmlns:wpc="http://schemas.microsoft.com/office/word/2010/wordprocessingCanvas" xmlns:cx="http://schemas.microsoft.com/office/drawing/2014/chartex" xmlns:cx1="http://schemas.microsoft.com/office/drawing/2015/9/8/chartex" xmlns:cx2="http://schemas.microsoft.com/office/drawing/2015/10/21/chartex" xmlns:cx3="http://schemas.microsoft.com/office/drawing/2016/5/9/chartex" xmlns:cx4="http://schemas.microsoft.com/office/drawing/2016/5/10/chartex" xmlns:cx5="http://schemas.microsoft.com/office/drawing/2016/5/11/chartex" xmlns:cx6="http://schemas.microsoft.com/office/drawing/2016/5/12/chartex" xmlns:cx7="http://schemas.microsoft.com/office/drawing/2016/5/13/chartex" xmlns:cx8="http://schemas.microsoft.com/office/drawing/2016/5/14/chartex" xmlns:mc="http://schemas.openxmlformats.org/markup-compatibility/2006" xmlns:aink="http://schemas.microsoft.com/office/drawing/2016/ink" xmlns:am3d="http://schemas.microsoft.com/office/drawing/2017/model3d" xmlns:o="urn:schemas-microsoft-com:office:office" xmlns:r="http://schemas.openxmlformats.org/officeDocument/2006/relationships" xmlns:m="http://schemas.openxmlformats.org/officeDocument/2006/math" xmlns:v="urn:schemas-microsoft-com:vml" xmlns:wp14="http://schemas.microsoft.com/office/word/2010/wordprocessingDrawing" xmlns:wp="http://schemas.openxmlformats.org/drawingml/2006/wordprocessingDrawing" xmlns:w10="urn:schemas-microsoft-com:office:word" xmlns:w="http://schemas.openxmlformats.org/wordprocessingml/2006/main" xmlns:w14="http://schemas.microsoft.com/office/word/2010/wordml" xmlns:w15="http://schemas.microsoft.com/office/word/2012/wordml" xmlns:w16cex="http://schemas.microsoft.com/office/word/2018/wordml/cex" xmlns:w16cid="http://schemas.microsoft.com/office/word/2016/wordml/cid" xmlns:w16="http://schemas.microsoft.com/office/word/2018/wordml" xmlns:w16se="http://schemas.microsoft.com/office/word/2015/wordml/symex" xmlns:wpg="http://schemas.microsoft.com/office/word/2010/wordprocessingGroup" xmlns:wpi="http://schemas.microsoft.com/office/word/2010/wordprocessingInk" xmlns:wne="http://schemas.microsoft.com/office/word/2006/wordml" xmlns:wps="http://schemas.microsoft.com/office/word/2010/wordprocessingShape" mc:Ignorable="w14 w15 w16se w16cid w16 w16cex wp14">
+<w:document xmlns:wpc="http://schemas.microsoft.com/office/word/2010/wordprocessingCanvas" xmlns:cx="http://schemas.microsoft.com/office/drawing/2014/chartex" xmlns:cx1="http://schemas.microsoft.com/office/drawing/2015/9/8/chartex" xmlns:cx2="http://schemas.microsoft.com/office/drawing/2015/10/21/chartex" xmlns:cx3="http://schemas.microsoft.com/office/drawing/2016/5/9/chartex" xmlns:cx4="http://schemas.microsoft.com/office/drawing/2016/5/10/chartex" xmlns:cx5="http://schemas.microsoft.com/office/drawing/2016/5/11/chartex" xmlns:cx6="http://schemas.microsoft.com/office/drawing/2016/5/12/chartex" xmlns:cx7="http://schemas.microsoft.com/office/drawing/2016/5/13/chartex" xmlns:cx8="http://schemas.microsoft.com/office/drawing/2016/5/14/chartex" xmlns:mc="http://schemas.openxmlformats.org/markup-compatibility/2006" xmlns:aink="http://schemas.microsoft.com/office/drawing/2016/ink" xmlns:am3d="http://schemas.microsoft.com/office/drawing/2017/model3d" xmlns:o="urn:schemas-microsoft-com:office:office" xmlns:oel="http://schemas.microsoft.com/office/2019/extlst" xmlns:r="http://schemas.openxmlformats.org/officeDocument/2006/relationships" xmlns:m="http://schemas.openxmlformats.org/officeDocument/2006/math" xmlns:v="urn:schemas-microsoft-com:vml" xmlns:wp14="http://schemas.microsoft.com/office/word/2010/wordprocessingDrawing" xmlns:wp="http://schemas.openxmlformats.org/drawingml/2006/wordprocessingDrawing" xmlns:w10="urn:schemas-microsoft-com:office:word" xmlns:w="http://schemas.openxmlformats.org/wordprocessingml/2006/main" xmlns:w14="http://schemas.microsoft.com/office/word/2010/wordml" xmlns:w15="http://schemas.microsoft.com/office/word/2012/wordml" xmlns:w16cex="http://schemas.microsoft.com/office/word/2018/wordml/cex" xmlns:w16cid="http://schemas.microsoft.com/office/word/2016/wordml/cid" xmlns:w16="http://schemas.microsoft.com/office/word/2018/wordml" xmlns:w16sdtdh="http://schemas.microsoft.com/office/word/2020/wordml/sdtdatahash" xmlns:w16se="http://schemas.microsoft.com/office/word/2015/wordml/symex" xmlns:wpg="http://schemas.microsoft.com/office/word/2010/wordprocessingGroup" xmlns:wpi="http://schemas.microsoft.com/office/word/2010/wordprocessingInk" xmlns:wne="http://schemas.microsoft.com/office/word/2006/wordml" xmlns:wps="http://schemas.microsoft.com/office/word/2010/wordprocessingShape" mc:Ignorable="w14 w15 w16se w16cid w16 w16cex w16sdtdh wp14">
   <w:body>
     <w:p>
       <w:pPr>
@@ -82,87 +82,65 @@
           <w:shd w:val="clear" w:color="auto" w:fill="FFFFFF"/>
           <w:lang w:val="en-US"/>
         </w:rPr>
-        <w:t xml:space="preserve">This document seeks to establish the policies and procedures governing change management within our company. The steps to request, evaluate and support alterations to the </w:t>
-      </w:r>
-      <w:proofErr w:type="spellStart"/>
-      <w:r>
-        <w:rPr>
-          <w:rFonts w:ascii="Segoe UI" w:hAnsi="Segoe UI" w:cs="Segoe UI"/>
-          <w:color w:val="0D0D0D"/>
-          <w:shd w:val="clear" w:color="auto" w:fill="FFFFFF"/>
+        <w:t>This document seeks to establish the policies and procedures governing change management within our company. The steps to request, evaluate and support alterations to the EcoCaffe sales management system will be detailed, along with the definition of the responsibilities of the parties involved in each phase of the process.</w:t>
+      </w:r>
+    </w:p>
+    <w:p>
+      <w:pPr>
+        <w:jc w:val="both"/>
+        <w:rPr>
+          <w:rFonts w:ascii="Segoe UI" w:hAnsi="Segoe UI" w:cs="Segoe UI"/>
+          <w:color w:val="0D0D0D"/>
+          <w:shd w:val="clear" w:color="auto" w:fill="FFFFFF"/>
+          <w:lang w:val="en-US"/>
+        </w:rPr>
+      </w:pPr>
+      <w:r>
+        <w:rPr>
+          <w:rFonts w:ascii="Segoe UI" w:hAnsi="Segoe UI" w:cs="Segoe UI"/>
+          <w:color w:val="0D0D0D"/>
+          <w:shd w:val="clear" w:color="auto" w:fill="FFFFFF"/>
+          <w:lang w:val="en-US"/>
+        </w:rPr>
+        <w:t>The main aim of this document is to guarantee that alterations to the system are carried out in a structured and deliberate fashion, with the intention of reducing any detrimental effects on the system's quality and stability.</w:t>
+      </w:r>
+    </w:p>
+    <w:p>
+      <w:pPr>
+        <w:pStyle w:val="Ttulo1"/>
+        <w:rPr>
+          <w:lang w:val="en-US"/>
+        </w:rPr>
+      </w:pPr>
+      <w:r>
+        <w:rPr>
+          <w:lang w:val="en-US"/>
+        </w:rPr>
+        <w:t>Committee</w:t>
+      </w:r>
+    </w:p>
+    <w:p>
+      <w:pPr>
+        <w:jc w:val="both"/>
+        <w:rPr>
+          <w:rFonts w:ascii="Segoe UI" w:hAnsi="Segoe UI" w:cs="Segoe UI"/>
+          <w:lang w:val="en-US"/>
+        </w:rPr>
+      </w:pPr>
+      <w:r>
+        <w:rPr>
+          <w:rFonts w:ascii="Segoe UI" w:hAnsi="Segoe UI" w:cs="Segoe UI"/>
+          <w:lang w:val="en-US"/>
+        </w:rPr>
+        <w:t xml:space="preserve">The committee in charge of evaluating changes in the </w:t>
+      </w:r>
+      <w:r>
+        <w:rPr>
+          <w:rFonts w:ascii="Segoe UI" w:hAnsi="Segoe UI" w:cs="Segoe UI"/>
           <w:lang w:val="en-US"/>
         </w:rPr>
         <w:t>EcoCaffe</w:t>
       </w:r>
-      <w:proofErr w:type="spellEnd"/>
-      <w:r>
-        <w:rPr>
-          <w:rFonts w:ascii="Segoe UI" w:hAnsi="Segoe UI" w:cs="Segoe UI"/>
-          <w:color w:val="0D0D0D"/>
-          <w:shd w:val="clear" w:color="auto" w:fill="FFFFFF"/>
-          <w:lang w:val="en-US"/>
-        </w:rPr>
-        <w:t xml:space="preserve"> sales management system will be detailed, along with the definition of the responsibilities of the parties involved in each phase of the process.</w:t>
-      </w:r>
-    </w:p>
-    <w:p>
-      <w:pPr>
-        <w:jc w:val="both"/>
-        <w:rPr>
-          <w:rFonts w:ascii="Segoe UI" w:hAnsi="Segoe UI" w:cs="Segoe UI"/>
-          <w:color w:val="0D0D0D"/>
-          <w:shd w:val="clear" w:color="auto" w:fill="FFFFFF"/>
-          <w:lang w:val="en-US"/>
-        </w:rPr>
-      </w:pPr>
-      <w:r>
-        <w:rPr>
-          <w:rFonts w:ascii="Segoe UI" w:hAnsi="Segoe UI" w:cs="Segoe UI"/>
-          <w:color w:val="0D0D0D"/>
-          <w:shd w:val="clear" w:color="auto" w:fill="FFFFFF"/>
-          <w:lang w:val="en-US"/>
-        </w:rPr>
-        <w:t>The main aim of this document is to guarantee that alterations to the system are carried out in a structured and deliberate fashion, with the intention of reducing any detrimental effects on the system's quality and stability.</w:t>
-      </w:r>
-    </w:p>
-    <w:p>
-      <w:pPr>
-        <w:pStyle w:val="Ttulo1"/>
-        <w:rPr>
-          <w:lang w:val="en-US"/>
-        </w:rPr>
-      </w:pPr>
-      <w:r>
-        <w:rPr>
-          <w:lang w:val="en-US"/>
-        </w:rPr>
-        <w:t>Committee</w:t>
-      </w:r>
-    </w:p>
-    <w:p>
-      <w:pPr>
-        <w:jc w:val="both"/>
-        <w:rPr>
-          <w:rFonts w:ascii="Segoe UI" w:hAnsi="Segoe UI" w:cs="Segoe UI"/>
-          <w:lang w:val="en-US"/>
-        </w:rPr>
-      </w:pPr>
-      <w:r>
-        <w:rPr>
-          <w:rFonts w:ascii="Segoe UI" w:hAnsi="Segoe UI" w:cs="Segoe UI"/>
-          <w:lang w:val="en-US"/>
-        </w:rPr>
-        <w:t xml:space="preserve">The committee in charge of evaluating changes in the </w:t>
-      </w:r>
-      <w:proofErr w:type="spellStart"/>
-      <w:r>
-        <w:rPr>
-          <w:rFonts w:ascii="Segoe UI" w:hAnsi="Segoe UI" w:cs="Segoe UI"/>
-          <w:lang w:val="en-US"/>
-        </w:rPr>
-        <w:t>EcoCaffe</w:t>
-      </w:r>
-      <w:proofErr w:type="spellEnd"/>
       <w:r>
         <w:rPr>
           <w:rFonts w:ascii="Segoe UI" w:hAnsi="Segoe UI" w:cs="Segoe UI"/>
@@ -200,14 +178,7 @@
           <w:rFonts w:ascii="Segoe UI" w:hAnsi="Segoe UI" w:cs="Segoe UI"/>
           <w:lang w:val="en-US"/>
         </w:rPr>
-        <w:t xml:space="preserve"> </w:t>
-      </w:r>
-      <w:r>
-        <w:rPr>
-          <w:rFonts w:ascii="Segoe UI" w:hAnsi="Segoe UI" w:cs="Segoe UI"/>
-          <w:lang w:val="en-US"/>
-        </w:rPr>
-        <w:t>The President is the executive leader of the company, responsible for establishing the strategic vision and goals of the organization. He focuses on making key decisions, representing the company to external stakeholders and ensuring that business objectives are met.</w:t>
+        <w:t xml:space="preserve"> The President is the executive leader of the company, responsible for establishing the strategic vision and goals of the organization. He focuses on making key decisions, representing the company to external stakeholders and ensuring that business objectives are met.</w:t>
       </w:r>
     </w:p>
     <w:p>
@@ -248,14 +219,7 @@
           <w:rFonts w:ascii="Segoe UI" w:hAnsi="Segoe UI" w:cs="Segoe UI"/>
           <w:lang w:val="en-US"/>
         </w:rPr>
-        <w:t xml:space="preserve"> </w:t>
-      </w:r>
-      <w:r>
-        <w:rPr>
-          <w:rFonts w:ascii="Segoe UI" w:hAnsi="Segoe UI" w:cs="Segoe UI"/>
-          <w:lang w:val="en-US"/>
-        </w:rPr>
-        <w:t>The Project Manager is responsible for planning, coordinating and supervising the execution of specific projects, including the online food sales platform. Leads the development team, ensuring milestones are met and product quality is maintained within established scope, time, and budget.</w:t>
+        <w:t xml:space="preserve"> The Project Manager is responsible for planning, coordinating and supervising the execution of specific projects, including the online food sales platform. Leads the development team, ensuring milestones are met and product quality is maintained within established scope, time, and budget.</w:t>
       </w:r>
     </w:p>
     <w:p>
@@ -287,14 +251,7 @@
           <w:rFonts w:ascii="Segoe UI" w:hAnsi="Segoe UI" w:cs="Segoe UI"/>
           <w:lang w:val="en-US"/>
         </w:rPr>
-        <w:t xml:space="preserve"> </w:t>
-      </w:r>
-      <w:r>
-        <w:rPr>
-          <w:rFonts w:ascii="Segoe UI" w:hAnsi="Segoe UI" w:cs="Segoe UI"/>
-          <w:lang w:val="en-US"/>
-        </w:rPr>
-        <w:t>The Human Resources Department is responsible for managing the company's human talent. This includes employee recruitment, selection, training, development and retention. It is also responsible for promoting a healthy work environment and encouraging teamwork and collaboration.</w:t>
+        <w:t xml:space="preserve"> The Human Resources Department is responsible for managing the company's human talent. This includes employee recruitment, selection, training, development and retention. It is also responsible for promoting a healthy work environment and encouraging teamwork and collaboration.</w:t>
       </w:r>
     </w:p>
     <w:p>
@@ -326,14 +283,7 @@
           <w:rFonts w:ascii="Segoe UI" w:hAnsi="Segoe UI" w:cs="Segoe UI"/>
           <w:lang w:val="en-US"/>
         </w:rPr>
-        <w:t xml:space="preserve"> </w:t>
-      </w:r>
-      <w:r>
-        <w:rPr>
-          <w:rFonts w:ascii="Segoe UI" w:hAnsi="Segoe UI" w:cs="Segoe UI"/>
-          <w:lang w:val="en-US"/>
-        </w:rPr>
-        <w:t>The Finance Department is responsible for the company's financial management, including budget planning, expense tracking, financial reporting, and financial risk management. Works closely with other departments to ensure the economic viability of projects.</w:t>
+        <w:t xml:space="preserve"> The Finance Department is responsible for the company's financial management, including budget planning, expense tracking, financial reporting, and financial risk management. Works closely with other departments to ensure the economic viability of projects.</w:t>
       </w:r>
     </w:p>
     <w:p>
@@ -404,61 +354,7 @@
           <w:shd w:val="clear" w:color="auto" w:fill="FFFFFF"/>
           <w:lang w:val="en-US"/>
         </w:rPr>
-        <w:t xml:space="preserve">Change </w:t>
-      </w:r>
-      <w:proofErr w:type="spellStart"/>
-      <w:r>
-        <w:rPr>
-          <w:rFonts w:eastAsiaTheme="minorHAnsi"/>
-          <w:shd w:val="clear" w:color="auto" w:fill="FFFFFF"/>
-          <w:lang w:val="en-US"/>
-        </w:rPr>
-        <w:t>Request</w:t>
-      </w:r>
-      <w:proofErr w:type="spellEnd"/>
-      <w:r>
-        <w:rPr>
-          <w:rFonts w:eastAsiaTheme="minorHAnsi"/>
-          <w:shd w:val="clear" w:color="auto" w:fill="FFFFFF"/>
-          <w:lang w:val="en-US"/>
-        </w:rPr>
-        <w:t xml:space="preserve"> </w:t>
-      </w:r>
-      <w:proofErr w:type="spellStart"/>
-      <w:r>
-        <w:rPr>
-          <w:rFonts w:eastAsiaTheme="minorHAnsi"/>
-          <w:shd w:val="clear" w:color="auto" w:fill="FFFFFF"/>
-          <w:lang w:val="en-US"/>
-        </w:rPr>
-        <w:t>Logging</w:t>
-      </w:r>
-      <w:proofErr w:type="spellEnd"/>
-      <w:r>
-        <w:rPr>
-          <w:rFonts w:eastAsiaTheme="minorHAnsi"/>
-          <w:shd w:val="clear" w:color="auto" w:fill="FFFFFF"/>
-          <w:lang w:val="en-US"/>
-        </w:rPr>
-        <w:t xml:space="preserve"> </w:t>
-      </w:r>
-      <w:proofErr w:type="spellStart"/>
-      <w:r>
-        <w:rPr>
-          <w:rFonts w:eastAsiaTheme="minorHAnsi"/>
-          <w:shd w:val="clear" w:color="auto" w:fill="FFFFFF"/>
-          <w:lang w:val="en-US"/>
-        </w:rPr>
-        <w:t>Policy</w:t>
-      </w:r>
-      <w:proofErr w:type="spellEnd"/>
-      <w:r>
-        <w:rPr>
-          <w:rFonts w:eastAsiaTheme="minorHAnsi"/>
-          <w:shd w:val="clear" w:color="auto" w:fill="FFFFFF"/>
-          <w:lang w:val="en-US"/>
-        </w:rPr>
-        <w:t>:</w:t>
+        <w:t>Change Request Logging Policy:</w:t>
       </w:r>
     </w:p>
     <w:p>
@@ -523,7 +419,70 @@
           <w:shd w:val="clear" w:color="auto" w:fill="FFFFFF"/>
           <w:lang w:val="en-US"/>
         </w:rPr>
-        <w:t>All team members can submit change requests using a standardized form.</w:t>
+        <w:t>All team members</w:t>
+      </w:r>
+      <w:r>
+        <w:rPr>
+          <w:rFonts w:ascii="Segoe UI" w:hAnsi="Segoe UI" w:cs="Segoe UI"/>
+          <w:color w:val="0D0D0D"/>
+          <w:shd w:val="clear" w:color="auto" w:fill="FFFFFF"/>
+          <w:lang w:val="en-US"/>
+        </w:rPr>
+        <w:t xml:space="preserve"> or the st</w:t>
+      </w:r>
+      <w:r>
+        <w:rPr>
+          <w:rFonts w:ascii="Segoe UI" w:hAnsi="Segoe UI" w:cs="Segoe UI"/>
+          <w:color w:val="0D0D0D"/>
+          <w:shd w:val="clear" w:color="auto" w:fill="FFFFFF"/>
+          <w:lang w:val="en-US"/>
+        </w:rPr>
+        <w:t>a</w:t>
+      </w:r>
+      <w:r>
+        <w:rPr>
+          <w:rFonts w:ascii="Segoe UI" w:hAnsi="Segoe UI" w:cs="Segoe UI"/>
+          <w:color w:val="0D0D0D"/>
+          <w:shd w:val="clear" w:color="auto" w:fill="FFFFFF"/>
+          <w:lang w:val="en-US"/>
+        </w:rPr>
+        <w:t>k</w:t>
+      </w:r>
+      <w:r>
+        <w:rPr>
+          <w:rFonts w:ascii="Segoe UI" w:hAnsi="Segoe UI" w:cs="Segoe UI"/>
+          <w:color w:val="0D0D0D"/>
+          <w:shd w:val="clear" w:color="auto" w:fill="FFFFFF"/>
+          <w:lang w:val="en-US"/>
+        </w:rPr>
+        <w:t>e</w:t>
+      </w:r>
+      <w:r>
+        <w:rPr>
+          <w:rFonts w:ascii="Segoe UI" w:hAnsi="Segoe UI" w:cs="Segoe UI"/>
+          <w:color w:val="0D0D0D"/>
+          <w:shd w:val="clear" w:color="auto" w:fill="FFFFFF"/>
+          <w:lang w:val="en-US"/>
+        </w:rPr>
+        <w:t>holders</w:t>
+      </w:r>
+      <w:r>
+        <w:rPr>
+          <w:rFonts w:ascii="Segoe UI" w:hAnsi="Segoe UI" w:cs="Segoe UI"/>
+          <w:color w:val="0D0D0D"/>
+          <w:shd w:val="clear" w:color="auto" w:fill="FFFFFF"/>
+          <w:lang w:val="en-US"/>
+        </w:rPr>
+        <w:t xml:space="preserve"> (customers and users)</w:t>
+      </w:r>
+      <w:r>
+        <w:rPr>
+          <w:rFonts w:ascii="Segoe UI" w:hAnsi="Segoe UI" w:cs="Segoe UI"/>
+          <w:color w:val="0D0D0D"/>
+          <w:shd w:val="clear" w:color="auto" w:fill="FFFFFF"/>
+          <w:lang w:val="en-US"/>
+        </w:rPr>
+        <w:t xml:space="preserve"> can submit change requests using a standardized form.</w:t>
       </w:r>
     </w:p>
     <w:p>
@@ -578,6 +537,233 @@
     </w:p>
     <w:p>
       <w:pPr>
+        <w:pStyle w:val="Prrafodelista"/>
+        <w:numPr>
+          <w:ilvl w:val="0"/>
+          <w:numId w:val="3"/>
+        </w:numPr>
+        <w:jc w:val="both"/>
+        <w:rPr>
+          <w:rFonts w:ascii="Segoe UI" w:hAnsi="Segoe UI" w:cs="Segoe UI"/>
+          <w:color w:val="0D0D0D"/>
+          <w:shd w:val="clear" w:color="auto" w:fill="FFFFFF"/>
+          <w:lang w:val="en-US"/>
+        </w:rPr>
+      </w:pPr>
+      <w:r>
+        <w:rPr>
+          <w:rFonts w:ascii="Segoe UI" w:hAnsi="Segoe UI" w:cs="Segoe UI"/>
+          <w:color w:val="0D0D0D"/>
+          <w:shd w:val="clear" w:color="auto" w:fill="FFFFFF"/>
+          <w:lang w:val="en-US"/>
+        </w:rPr>
+        <w:t>The first status is new request</w:t>
+      </w:r>
+      <w:r>
+        <w:rPr>
+          <w:rFonts w:ascii="Segoe UI" w:hAnsi="Segoe UI" w:cs="Segoe UI"/>
+          <w:color w:val="0D0D0D"/>
+          <w:shd w:val="clear" w:color="auto" w:fill="FFFFFF"/>
+          <w:lang w:val="en-US"/>
+        </w:rPr>
+        <w:t>.</w:t>
+      </w:r>
+    </w:p>
+    <w:p>
+      <w:pPr>
+        <w:pStyle w:val="Prrafodelista"/>
+        <w:numPr>
+          <w:ilvl w:val="0"/>
+          <w:numId w:val="3"/>
+        </w:numPr>
+        <w:jc w:val="both"/>
+        <w:rPr>
+          <w:rFonts w:ascii="Segoe UI" w:hAnsi="Segoe UI" w:cs="Segoe UI"/>
+          <w:color w:val="0D0D0D"/>
+          <w:shd w:val="clear" w:color="auto" w:fill="FFFFFF"/>
+          <w:lang w:val="en-US"/>
+        </w:rPr>
+      </w:pPr>
+      <w:r>
+        <w:rPr>
+          <w:rFonts w:ascii="Segoe UI" w:hAnsi="Segoe UI" w:cs="Segoe UI"/>
+          <w:color w:val="0D0D0D"/>
+          <w:shd w:val="clear" w:color="auto" w:fill="FFFFFF"/>
+          <w:lang w:val="en-US"/>
+        </w:rPr>
+        <w:t>The second status is in review by project manager.</w:t>
+      </w:r>
+    </w:p>
+    <w:p>
+      <w:pPr>
+        <w:pStyle w:val="Prrafodelista"/>
+        <w:numPr>
+          <w:ilvl w:val="0"/>
+          <w:numId w:val="3"/>
+        </w:numPr>
+        <w:jc w:val="both"/>
+        <w:rPr>
+          <w:rFonts w:ascii="Segoe UI" w:hAnsi="Segoe UI" w:cs="Segoe UI"/>
+          <w:color w:val="0D0D0D"/>
+          <w:shd w:val="clear" w:color="auto" w:fill="FFFFFF"/>
+          <w:lang w:val="en-US"/>
+        </w:rPr>
+      </w:pPr>
+      <w:r>
+        <w:rPr>
+          <w:rFonts w:ascii="Segoe UI" w:hAnsi="Segoe UI" w:cs="Segoe UI"/>
+          <w:color w:val="0D0D0D"/>
+          <w:shd w:val="clear" w:color="auto" w:fill="FFFFFF"/>
+          <w:lang w:val="en-US"/>
+        </w:rPr>
+        <w:t>The third status is</w:t>
+      </w:r>
+      <w:r>
+        <w:rPr>
+          <w:rFonts w:ascii="Segoe UI" w:hAnsi="Segoe UI" w:cs="Segoe UI"/>
+          <w:color w:val="0D0D0D"/>
+          <w:shd w:val="clear" w:color="auto" w:fill="FFFFFF"/>
+          <w:lang w:val="en-US"/>
+        </w:rPr>
+        <w:t xml:space="preserve"> reviewed</w:t>
+      </w:r>
+      <w:r>
+        <w:rPr>
+          <w:rFonts w:ascii="Segoe UI" w:hAnsi="Segoe UI" w:cs="Segoe UI"/>
+          <w:color w:val="0D0D0D"/>
+          <w:shd w:val="clear" w:color="auto" w:fill="FFFFFF"/>
+          <w:lang w:val="en-US"/>
+        </w:rPr>
+        <w:t>.</w:t>
+      </w:r>
+    </w:p>
+    <w:p>
+      <w:pPr>
+        <w:pStyle w:val="Prrafodelista"/>
+        <w:numPr>
+          <w:ilvl w:val="0"/>
+          <w:numId w:val="3"/>
+        </w:numPr>
+        <w:jc w:val="both"/>
+        <w:rPr>
+          <w:rFonts w:ascii="Segoe UI" w:hAnsi="Segoe UI" w:cs="Segoe UI"/>
+          <w:color w:val="0D0D0D"/>
+          <w:shd w:val="clear" w:color="auto" w:fill="FFFFFF"/>
+          <w:lang w:val="en-US"/>
+        </w:rPr>
+      </w:pPr>
+      <w:r>
+        <w:rPr>
+          <w:rFonts w:ascii="Segoe UI" w:hAnsi="Segoe UI" w:cs="Segoe UI"/>
+          <w:color w:val="0D0D0D"/>
+          <w:shd w:val="clear" w:color="auto" w:fill="FFFFFF"/>
+          <w:lang w:val="en-US"/>
+        </w:rPr>
+        <w:t>The four status is assessing.</w:t>
+      </w:r>
+    </w:p>
+    <w:p>
+      <w:pPr>
+        <w:pStyle w:val="Prrafodelista"/>
+        <w:numPr>
+          <w:ilvl w:val="0"/>
+          <w:numId w:val="3"/>
+        </w:numPr>
+        <w:jc w:val="both"/>
+        <w:rPr>
+          <w:rFonts w:ascii="Segoe UI" w:hAnsi="Segoe UI" w:cs="Segoe UI"/>
+          <w:color w:val="0D0D0D"/>
+          <w:shd w:val="clear" w:color="auto" w:fill="FFFFFF"/>
+          <w:lang w:val="en-US"/>
+        </w:rPr>
+      </w:pPr>
+      <w:r>
+        <w:rPr>
+          <w:rFonts w:ascii="Segoe UI" w:hAnsi="Segoe UI" w:cs="Segoe UI"/>
+          <w:color w:val="0D0D0D"/>
+          <w:shd w:val="clear" w:color="auto" w:fill="FFFFFF"/>
+          <w:lang w:val="en-US"/>
+        </w:rPr>
+        <w:t xml:space="preserve">The five status is accepted. </w:t>
+      </w:r>
+    </w:p>
+    <w:p>
+      <w:pPr>
+        <w:pStyle w:val="Prrafodelista"/>
+        <w:numPr>
+          <w:ilvl w:val="0"/>
+          <w:numId w:val="3"/>
+        </w:numPr>
+        <w:jc w:val="both"/>
+        <w:rPr>
+          <w:rFonts w:ascii="Segoe UI" w:hAnsi="Segoe UI" w:cs="Segoe UI"/>
+          <w:color w:val="0D0D0D"/>
+          <w:shd w:val="clear" w:color="auto" w:fill="FFFFFF"/>
+          <w:lang w:val="en-US"/>
+        </w:rPr>
+      </w:pPr>
+      <w:r>
+        <w:rPr>
+          <w:rFonts w:ascii="Segoe UI" w:hAnsi="Segoe UI" w:cs="Segoe UI"/>
+          <w:color w:val="0D0D0D"/>
+          <w:shd w:val="clear" w:color="auto" w:fill="FFFFFF"/>
+          <w:lang w:val="en-US"/>
+        </w:rPr>
+        <w:t>The six status is denied.</w:t>
+      </w:r>
+    </w:p>
+    <w:p>
+      <w:pPr>
+        <w:pStyle w:val="Prrafodelista"/>
+        <w:numPr>
+          <w:ilvl w:val="0"/>
+          <w:numId w:val="3"/>
+        </w:numPr>
+        <w:jc w:val="both"/>
+        <w:rPr>
+          <w:rFonts w:ascii="Segoe UI" w:hAnsi="Segoe UI" w:cs="Segoe UI"/>
+          <w:color w:val="0D0D0D"/>
+          <w:shd w:val="clear" w:color="auto" w:fill="FFFFFF"/>
+          <w:lang w:val="en-US"/>
+        </w:rPr>
+      </w:pPr>
+      <w:r>
+        <w:rPr>
+          <w:rFonts w:ascii="Segoe UI" w:hAnsi="Segoe UI" w:cs="Segoe UI"/>
+          <w:color w:val="0D0D0D"/>
+          <w:shd w:val="clear" w:color="auto" w:fill="FFFFFF"/>
+          <w:lang w:val="en-US"/>
+        </w:rPr>
+        <w:t xml:space="preserve">The seven status is in process </w:t>
+      </w:r>
+    </w:p>
+    <w:p>
+      <w:pPr>
+        <w:pStyle w:val="Prrafodelista"/>
+        <w:numPr>
+          <w:ilvl w:val="0"/>
+          <w:numId w:val="3"/>
+        </w:numPr>
+        <w:jc w:val="both"/>
+        <w:rPr>
+          <w:rFonts w:ascii="Segoe UI" w:hAnsi="Segoe UI" w:cs="Segoe UI"/>
+          <w:color w:val="0D0D0D"/>
+          <w:shd w:val="clear" w:color="auto" w:fill="FFFFFF"/>
+          <w:lang w:val="en-US"/>
+        </w:rPr>
+      </w:pPr>
+      <w:r>
+        <w:rPr>
+          <w:rFonts w:ascii="Segoe UI" w:hAnsi="Segoe UI" w:cs="Segoe UI"/>
+          <w:color w:val="0D0D0D"/>
+          <w:shd w:val="clear" w:color="auto" w:fill="FFFFFF"/>
+          <w:lang w:val="en-US"/>
+        </w:rPr>
+        <w:t xml:space="preserve">The last status is finish. </w:t>
+      </w:r>
+    </w:p>
+    <w:p>
+      <w:pPr>
         <w:jc w:val="both"/>
         <w:rPr>
           <w:rFonts w:ascii="Segoe UI" w:hAnsi="Segoe UI" w:cs="Segoe UI"/>
@@ -667,7 +853,43 @@
           <w:shd w:val="clear" w:color="auto" w:fill="FFFFFF"/>
           <w:lang w:val="en-US"/>
         </w:rPr>
-        <w:t>An evaluation committee, including the Project Manager, the Technology Advisor, and representatives from other relevant areas, periodically reviews change requests.</w:t>
+        <w:t>An evaluation committee, including the Project Manager, the Technology Advisor, and representatives from other relevant areas, periodically reviews change requests</w:t>
+      </w:r>
+      <w:r>
+        <w:rPr>
+          <w:rFonts w:ascii="Segoe UI" w:hAnsi="Segoe UI" w:cs="Segoe UI"/>
+          <w:color w:val="0D0D0D"/>
+          <w:shd w:val="clear" w:color="auto" w:fill="FFFFFF"/>
+          <w:lang w:val="en-US"/>
+        </w:rPr>
+        <w:t xml:space="preserve"> (</w:t>
+      </w:r>
+      <w:r>
+        <w:rPr>
+          <w:rFonts w:ascii="Segoe UI" w:hAnsi="Segoe UI" w:cs="Segoe UI"/>
+          <w:color w:val="0D0D0D"/>
+          <w:shd w:val="clear" w:color="auto" w:fill="FFFFFF"/>
+          <w:lang w:val="en-US"/>
+        </w:rPr>
+        <w:t>c</w:t>
+      </w:r>
+      <w:r>
+        <w:rPr>
+          <w:rFonts w:ascii="Segoe UI" w:hAnsi="Segoe UI" w:cs="Segoe UI"/>
+          <w:color w:val="0D0D0D"/>
+          <w:shd w:val="clear" w:color="auto" w:fill="FFFFFF"/>
+          <w:lang w:val="en-US"/>
+        </w:rPr>
+        <w:t>onfiguration items)</w:t>
+      </w:r>
+      <w:r>
+        <w:rPr>
+          <w:rFonts w:ascii="Segoe UI" w:hAnsi="Segoe UI" w:cs="Segoe UI"/>
+          <w:color w:val="0D0D0D"/>
+          <w:shd w:val="clear" w:color="auto" w:fill="FFFFFF"/>
+          <w:lang w:val="en-US"/>
+        </w:rPr>
+        <w:t>.</w:t>
       </w:r>
     </w:p>
     <w:p>
@@ -722,6 +944,173 @@
     </w:p>
     <w:p>
       <w:pPr>
+        <w:pStyle w:val="Prrafodelista"/>
+        <w:numPr>
+          <w:ilvl w:val="0"/>
+          <w:numId w:val="5"/>
+        </w:numPr>
+        <w:jc w:val="both"/>
+        <w:rPr>
+          <w:rFonts w:ascii="Segoe UI" w:hAnsi="Segoe UI" w:cs="Segoe UI"/>
+          <w:color w:val="0D0D0D"/>
+          <w:shd w:val="clear" w:color="auto" w:fill="FFFFFF"/>
+          <w:lang w:val="en-US"/>
+        </w:rPr>
+      </w:pPr>
+      <w:r>
+        <w:rPr>
+          <w:rFonts w:ascii="Segoe UI" w:hAnsi="Segoe UI" w:cs="Segoe UI"/>
+          <w:color w:val="0D0D0D"/>
+          <w:shd w:val="clear" w:color="auto" w:fill="FFFFFF"/>
+          <w:lang w:val="en-US"/>
+        </w:rPr>
+        <w:t>It</w:t>
+      </w:r>
+      <w:r>
+        <w:rPr>
+          <w:rFonts w:ascii="Segoe UI" w:hAnsi="Segoe UI" w:cs="Segoe UI"/>
+          <w:color w:val="0D0D0D"/>
+          <w:shd w:val="clear" w:color="auto" w:fill="FFFFFF"/>
+          <w:lang w:val="en-US"/>
+        </w:rPr>
+        <w:t>’</w:t>
+      </w:r>
+      <w:r>
+        <w:rPr>
+          <w:rFonts w:ascii="Segoe UI" w:hAnsi="Segoe UI" w:cs="Segoe UI"/>
+          <w:color w:val="0D0D0D"/>
+          <w:shd w:val="clear" w:color="auto" w:fill="FFFFFF"/>
+          <w:lang w:val="en-US"/>
+        </w:rPr>
+        <w:t>s necessary create the SWOT matrix for calculate risk and opportunity.</w:t>
+      </w:r>
+    </w:p>
+    <w:p>
+      <w:pPr>
+        <w:pStyle w:val="Prrafodelista"/>
+        <w:numPr>
+          <w:ilvl w:val="0"/>
+          <w:numId w:val="5"/>
+        </w:numPr>
+        <w:jc w:val="both"/>
+        <w:rPr>
+          <w:rFonts w:ascii="Segoe UI" w:hAnsi="Segoe UI" w:cs="Segoe UI"/>
+          <w:color w:val="0D0D0D"/>
+          <w:shd w:val="clear" w:color="auto" w:fill="FFFFFF"/>
+          <w:lang w:val="en-US"/>
+        </w:rPr>
+      </w:pPr>
+      <w:r>
+        <w:rPr>
+          <w:rFonts w:ascii="Segoe UI" w:hAnsi="Segoe UI" w:cs="Segoe UI"/>
+          <w:color w:val="0D0D0D"/>
+          <w:shd w:val="clear" w:color="auto" w:fill="FFFFFF"/>
+          <w:lang w:val="en-US"/>
+        </w:rPr>
+        <w:t>The priority of change</w:t>
+      </w:r>
+      <w:r>
+        <w:rPr>
+          <w:rFonts w:ascii="Segoe UI" w:hAnsi="Segoe UI" w:cs="Segoe UI"/>
+          <w:color w:val="0D0D0D"/>
+          <w:shd w:val="clear" w:color="auto" w:fill="FFFFFF"/>
+          <w:lang w:val="en-US"/>
+        </w:rPr>
+        <w:t>s</w:t>
+      </w:r>
+      <w:r>
+        <w:rPr>
+          <w:rFonts w:ascii="Segoe UI" w:hAnsi="Segoe UI" w:cs="Segoe UI"/>
+          <w:color w:val="0D0D0D"/>
+          <w:shd w:val="clear" w:color="auto" w:fill="FFFFFF"/>
+          <w:lang w:val="en-US"/>
+        </w:rPr>
+        <w:t xml:space="preserve"> request</w:t>
+      </w:r>
+      <w:r>
+        <w:rPr>
+          <w:rFonts w:ascii="Segoe UI" w:hAnsi="Segoe UI" w:cs="Segoe UI"/>
+          <w:color w:val="0D0D0D"/>
+          <w:shd w:val="clear" w:color="auto" w:fill="FFFFFF"/>
+          <w:lang w:val="en-US"/>
+        </w:rPr>
+        <w:t>s</w:t>
+      </w:r>
+      <w:r>
+        <w:rPr>
+          <w:rFonts w:ascii="Segoe UI" w:hAnsi="Segoe UI" w:cs="Segoe UI"/>
+          <w:color w:val="0D0D0D"/>
+          <w:shd w:val="clear" w:color="auto" w:fill="FFFFFF"/>
+          <w:lang w:val="en-US"/>
+        </w:rPr>
+        <w:t xml:space="preserve"> </w:t>
+      </w:r>
+      <w:proofErr w:type="gramStart"/>
+      <w:r>
+        <w:rPr>
+          <w:rFonts w:ascii="Segoe UI" w:hAnsi="Segoe UI" w:cs="Segoe UI"/>
+          <w:color w:val="0D0D0D"/>
+          <w:shd w:val="clear" w:color="auto" w:fill="FFFFFF"/>
+          <w:lang w:val="en-US"/>
+        </w:rPr>
+        <w:t>are</w:t>
+      </w:r>
+      <w:proofErr w:type="gramEnd"/>
+      <w:r>
+        <w:rPr>
+          <w:rFonts w:ascii="Segoe UI" w:hAnsi="Segoe UI" w:cs="Segoe UI"/>
+          <w:color w:val="0D0D0D"/>
+          <w:shd w:val="clear" w:color="auto" w:fill="FFFFFF"/>
+          <w:lang w:val="en-US"/>
+        </w:rPr>
+        <w:t xml:space="preserve"> urgent or critical, regular or basic.</w:t>
+      </w:r>
+    </w:p>
+    <w:p>
+      <w:pPr>
+        <w:pStyle w:val="Prrafodelista"/>
+        <w:numPr>
+          <w:ilvl w:val="0"/>
+          <w:numId w:val="5"/>
+        </w:numPr>
+        <w:jc w:val="both"/>
+        <w:rPr>
+          <w:rFonts w:ascii="Segoe UI" w:hAnsi="Segoe UI" w:cs="Segoe UI"/>
+          <w:color w:val="0D0D0D"/>
+          <w:shd w:val="clear" w:color="auto" w:fill="FFFFFF"/>
+          <w:lang w:val="en-US"/>
+        </w:rPr>
+      </w:pPr>
+      <w:r>
+        <w:rPr>
+          <w:rFonts w:ascii="Segoe UI" w:hAnsi="Segoe UI" w:cs="Segoe UI"/>
+          <w:color w:val="0D0D0D"/>
+          <w:shd w:val="clear" w:color="auto" w:fill="FFFFFF"/>
+          <w:lang w:val="en-US"/>
+        </w:rPr>
+        <w:t>It’s necessary calculate the impact and e</w:t>
+      </w:r>
+      <w:r>
+        <w:rPr>
+          <w:rFonts w:ascii="Segoe UI" w:hAnsi="Segoe UI" w:cs="Segoe UI"/>
+          <w:color w:val="0D0D0D"/>
+          <w:shd w:val="clear" w:color="auto" w:fill="FFFFFF"/>
+          <w:lang w:val="en-US"/>
+        </w:rPr>
+        <w:t>stablish</w:t>
+      </w:r>
+      <w:r>
+        <w:rPr>
+          <w:rFonts w:ascii="Segoe UI" w:hAnsi="Segoe UI" w:cs="Segoe UI"/>
+          <w:color w:val="0D0D0D"/>
+          <w:shd w:val="clear" w:color="auto" w:fill="FFFFFF"/>
+          <w:lang w:val="en-US"/>
+        </w:rPr>
+        <w:t xml:space="preserve"> as high medium and low.</w:t>
+      </w:r>
+    </w:p>
+    <w:p>
+      <w:pPr>
         <w:pStyle w:val="Ttulo1"/>
         <w:rPr>
           <w:shd w:val="clear" w:color="auto" w:fill="FFFFFF"/>
@@ -733,6 +1122,7 @@
           <w:shd w:val="clear" w:color="auto" w:fill="FFFFFF"/>
           <w:lang w:val="en-US"/>
         </w:rPr>
+        <w:lastRenderedPageBreak/>
         <w:t>Approval and Implementation Policy:</w:t>
       </w:r>
     </w:p>
@@ -860,60 +1250,13 @@
           <w:lang w:val="en-US"/>
         </w:rPr>
       </w:pPr>
-      <w:proofErr w:type="spellStart"/>
       <w:r>
         <w:rPr>
           <w:rFonts w:eastAsiaTheme="minorHAnsi"/>
           <w:shd w:val="clear" w:color="auto" w:fill="FFFFFF"/>
           <w:lang w:val="en-US"/>
         </w:rPr>
-        <w:lastRenderedPageBreak/>
-        <w:t>Communication</w:t>
-      </w:r>
-      <w:proofErr w:type="spellEnd"/>
-      <w:r>
-        <w:rPr>
-          <w:rFonts w:eastAsiaTheme="minorHAnsi"/>
-          <w:shd w:val="clear" w:color="auto" w:fill="FFFFFF"/>
-          <w:lang w:val="en-US"/>
-        </w:rPr>
-        <w:t xml:space="preserve"> and </w:t>
-      </w:r>
-      <w:proofErr w:type="spellStart"/>
-      <w:r>
-        <w:rPr>
-          <w:rFonts w:eastAsiaTheme="minorHAnsi"/>
-          <w:shd w:val="clear" w:color="auto" w:fill="FFFFFF"/>
-          <w:lang w:val="en-US"/>
-        </w:rPr>
-        <w:t>Notification</w:t>
-      </w:r>
-      <w:proofErr w:type="spellEnd"/>
-      <w:r>
-        <w:rPr>
-          <w:rFonts w:eastAsiaTheme="minorHAnsi"/>
-          <w:shd w:val="clear" w:color="auto" w:fill="FFFFFF"/>
-          <w:lang w:val="en-US"/>
-        </w:rPr>
-        <w:t xml:space="preserve"> </w:t>
-      </w:r>
-      <w:proofErr w:type="spellStart"/>
-      <w:r>
-        <w:rPr>
-          <w:rFonts w:eastAsiaTheme="minorHAnsi"/>
-          <w:shd w:val="clear" w:color="auto" w:fill="FFFFFF"/>
-          <w:lang w:val="en-US"/>
-        </w:rPr>
-        <w:t>Policy</w:t>
-      </w:r>
-      <w:proofErr w:type="spellEnd"/>
-      <w:r>
-        <w:rPr>
-          <w:rFonts w:eastAsiaTheme="minorHAnsi"/>
-          <w:shd w:val="clear" w:color="auto" w:fill="FFFFFF"/>
-          <w:lang w:val="en-US"/>
-        </w:rPr>
-        <w:t>:</w:t>
+        <w:t>Communication and Notification Policy:</w:t>
       </w:r>
     </w:p>
     <w:p>
@@ -1081,7 +1424,6 @@
           <w:lang w:val="en-US"/>
         </w:rPr>
       </w:pPr>
-      <w:proofErr w:type="spellStart"/>
       <w:r>
         <w:rPr>
           <w:rFonts w:ascii="Segoe UI" w:hAnsi="Segoe UI" w:cs="Segoe UI"/>
@@ -1091,19 +1433,7 @@
           <w:shd w:val="clear" w:color="auto" w:fill="FFFFFF"/>
           <w:lang w:val="en-US"/>
         </w:rPr>
-        <w:t>Responsibilities</w:t>
-      </w:r>
-      <w:proofErr w:type="spellEnd"/>
-      <w:r>
-        <w:rPr>
-          <w:rFonts w:ascii="Segoe UI" w:hAnsi="Segoe UI" w:cs="Segoe UI"/>
-          <w:b/>
-          <w:bCs/>
-          <w:color w:val="0D0D0D"/>
-          <w:shd w:val="clear" w:color="auto" w:fill="FFFFFF"/>
-          <w:lang w:val="en-US"/>
-        </w:rPr>
-        <w:t>:</w:t>
+        <w:t>Responsibilities:</w:t>
       </w:r>
     </w:p>
     <w:p>
@@ -1193,7 +1523,6 @@
           <w:lang w:val="en-US"/>
         </w:rPr>
       </w:pPr>
-      <w:proofErr w:type="spellStart"/>
       <w:r>
         <w:rPr>
           <w:rFonts w:ascii="Segoe UI" w:hAnsi="Segoe UI" w:cs="Segoe UI"/>
@@ -1203,43 +1532,7 @@
           <w:shd w:val="clear" w:color="auto" w:fill="FFFFFF"/>
           <w:lang w:val="en-US"/>
         </w:rPr>
-        <w:t>Prioritization</w:t>
-      </w:r>
-      <w:proofErr w:type="spellEnd"/>
-      <w:r>
-        <w:rPr>
-          <w:rFonts w:ascii="Segoe UI" w:hAnsi="Segoe UI" w:cs="Segoe UI"/>
-          <w:b/>
-          <w:bCs/>
-          <w:color w:val="0D0D0D"/>
-          <w:shd w:val="clear" w:color="auto" w:fill="FFFFFF"/>
-          <w:lang w:val="en-US"/>
-        </w:rPr>
-        <w:t xml:space="preserve"> </w:t>
-      </w:r>
-      <w:proofErr w:type="spellStart"/>
-      <w:r>
-        <w:rPr>
-          <w:rFonts w:ascii="Segoe UI" w:hAnsi="Segoe UI" w:cs="Segoe UI"/>
-          <w:b/>
-          <w:bCs/>
-          <w:color w:val="0D0D0D"/>
-          <w:shd w:val="clear" w:color="auto" w:fill="FFFFFF"/>
-          <w:lang w:val="en-US"/>
-        </w:rPr>
-        <w:t>Criteria</w:t>
-      </w:r>
-      <w:proofErr w:type="spellEnd"/>
-      <w:r>
-        <w:rPr>
-          <w:rFonts w:ascii="Segoe UI" w:hAnsi="Segoe UI" w:cs="Segoe UI"/>
-          <w:b/>
-          <w:bCs/>
-          <w:color w:val="0D0D0D"/>
-          <w:shd w:val="clear" w:color="auto" w:fill="FFFFFF"/>
-          <w:lang w:val="en-US"/>
-        </w:rPr>
-        <w:t>:</w:t>
+        <w:t>Prioritization Criteria:</w:t>
       </w:r>
     </w:p>
     <w:p>
@@ -1257,85 +1550,14 @@
           <w:lang w:val="en-US"/>
         </w:rPr>
       </w:pPr>
-      <w:proofErr w:type="spellStart"/>
-      <w:r>
-        <w:rPr>
-          <w:rFonts w:ascii="Segoe UI" w:hAnsi="Segoe UI" w:cs="Segoe UI"/>
-          <w:color w:val="0D0D0D"/>
-          <w:shd w:val="clear" w:color="auto" w:fill="FFFFFF"/>
-          <w:lang w:val="en-US"/>
-        </w:rPr>
-        <w:t>Impact</w:t>
-      </w:r>
-      <w:proofErr w:type="spellEnd"/>
-      <w:r>
-        <w:rPr>
-          <w:rFonts w:ascii="Segoe UI" w:hAnsi="Segoe UI" w:cs="Segoe UI"/>
-          <w:color w:val="0D0D0D"/>
-          <w:shd w:val="clear" w:color="auto" w:fill="FFFFFF"/>
-          <w:lang w:val="en-US"/>
-        </w:rPr>
-        <w:t xml:space="preserve"> </w:t>
-      </w:r>
-      <w:proofErr w:type="spellStart"/>
-      <w:r>
-        <w:rPr>
-          <w:rFonts w:ascii="Segoe UI" w:hAnsi="Segoe UI" w:cs="Segoe UI"/>
-          <w:color w:val="0D0D0D"/>
-          <w:shd w:val="clear" w:color="auto" w:fill="FFFFFF"/>
-          <w:lang w:val="en-US"/>
-        </w:rPr>
-        <w:t>on</w:t>
-      </w:r>
-      <w:proofErr w:type="spellEnd"/>
-      <w:r>
-        <w:rPr>
-          <w:rFonts w:ascii="Segoe UI" w:hAnsi="Segoe UI" w:cs="Segoe UI"/>
-          <w:color w:val="0D0D0D"/>
-          <w:shd w:val="clear" w:color="auto" w:fill="FFFFFF"/>
-          <w:lang w:val="en-US"/>
-        </w:rPr>
-        <w:t xml:space="preserve"> </w:t>
-      </w:r>
-      <w:proofErr w:type="spellStart"/>
-      <w:r>
-        <w:rPr>
-          <w:rFonts w:ascii="Segoe UI" w:hAnsi="Segoe UI" w:cs="Segoe UI"/>
-          <w:color w:val="0D0D0D"/>
-          <w:shd w:val="clear" w:color="auto" w:fill="FFFFFF"/>
-          <w:lang w:val="en-US"/>
-        </w:rPr>
-        <w:t>user</w:t>
-      </w:r>
-      <w:proofErr w:type="spellEnd"/>
-      <w:r>
-        <w:rPr>
-          <w:rFonts w:ascii="Segoe UI" w:hAnsi="Segoe UI" w:cs="Segoe UI"/>
-          <w:color w:val="0D0D0D"/>
-          <w:shd w:val="clear" w:color="auto" w:fill="FFFFFF"/>
-          <w:lang w:val="en-US"/>
-        </w:rPr>
-        <w:t xml:space="preserve"> </w:t>
-      </w:r>
-      <w:proofErr w:type="spellStart"/>
-      <w:r>
-        <w:rPr>
-          <w:rFonts w:ascii="Segoe UI" w:hAnsi="Segoe UI" w:cs="Segoe UI"/>
-          <w:color w:val="0D0D0D"/>
-          <w:shd w:val="clear" w:color="auto" w:fill="FFFFFF"/>
-          <w:lang w:val="en-US"/>
-        </w:rPr>
-        <w:t>experience</w:t>
-      </w:r>
-      <w:proofErr w:type="spellEnd"/>
-      <w:r>
-        <w:rPr>
-          <w:rFonts w:ascii="Segoe UI" w:hAnsi="Segoe UI" w:cs="Segoe UI"/>
-          <w:color w:val="0D0D0D"/>
-          <w:shd w:val="clear" w:color="auto" w:fill="FFFFFF"/>
-          <w:lang w:val="en-US"/>
-        </w:rPr>
-        <w:t>.</w:t>
+      <w:r>
+        <w:rPr>
+          <w:rFonts w:ascii="Segoe UI" w:hAnsi="Segoe UI" w:cs="Segoe UI"/>
+          <w:color w:val="0D0D0D"/>
+          <w:shd w:val="clear" w:color="auto" w:fill="FFFFFF"/>
+          <w:lang w:val="en-US"/>
+        </w:rPr>
+        <w:t>Impact on user experience.</w:t>
       </w:r>
     </w:p>
     <w:p>
@@ -1378,104 +1600,34 @@
           <w:lang w:val="en-US"/>
         </w:rPr>
       </w:pPr>
-      <w:proofErr w:type="spellStart"/>
-      <w:r>
-        <w:rPr>
-          <w:rFonts w:ascii="Segoe UI" w:hAnsi="Segoe UI" w:cs="Segoe UI"/>
-          <w:color w:val="0D0D0D"/>
-          <w:shd w:val="clear" w:color="auto" w:fill="FFFFFF"/>
-          <w:lang w:val="en-US"/>
-        </w:rPr>
-        <w:t>Potential</w:t>
-      </w:r>
-      <w:proofErr w:type="spellEnd"/>
-      <w:r>
-        <w:rPr>
-          <w:rFonts w:ascii="Segoe UI" w:hAnsi="Segoe UI" w:cs="Segoe UI"/>
-          <w:color w:val="0D0D0D"/>
-          <w:shd w:val="clear" w:color="auto" w:fill="FFFFFF"/>
-          <w:lang w:val="en-US"/>
-        </w:rPr>
-        <w:t xml:space="preserve"> </w:t>
-      </w:r>
-      <w:proofErr w:type="spellStart"/>
-      <w:r>
-        <w:rPr>
-          <w:rFonts w:ascii="Segoe UI" w:hAnsi="Segoe UI" w:cs="Segoe UI"/>
-          <w:color w:val="0D0D0D"/>
-          <w:shd w:val="clear" w:color="auto" w:fill="FFFFFF"/>
-          <w:lang w:val="en-US"/>
-        </w:rPr>
-        <w:t>return</w:t>
-      </w:r>
-      <w:proofErr w:type="spellEnd"/>
-      <w:r>
-        <w:rPr>
-          <w:rFonts w:ascii="Segoe UI" w:hAnsi="Segoe UI" w:cs="Segoe UI"/>
-          <w:color w:val="0D0D0D"/>
-          <w:shd w:val="clear" w:color="auto" w:fill="FFFFFF"/>
-          <w:lang w:val="en-US"/>
-        </w:rPr>
-        <w:t xml:space="preserve"> </w:t>
-      </w:r>
-      <w:proofErr w:type="spellStart"/>
-      <w:r>
-        <w:rPr>
-          <w:rFonts w:ascii="Segoe UI" w:hAnsi="Segoe UI" w:cs="Segoe UI"/>
-          <w:color w:val="0D0D0D"/>
-          <w:shd w:val="clear" w:color="auto" w:fill="FFFFFF"/>
-          <w:lang w:val="en-US"/>
-        </w:rPr>
-        <w:t>on</w:t>
-      </w:r>
-      <w:proofErr w:type="spellEnd"/>
-      <w:r>
-        <w:rPr>
-          <w:rFonts w:ascii="Segoe UI" w:hAnsi="Segoe UI" w:cs="Segoe UI"/>
-          <w:color w:val="0D0D0D"/>
-          <w:shd w:val="clear" w:color="auto" w:fill="FFFFFF"/>
-          <w:lang w:val="en-US"/>
-        </w:rPr>
-        <w:t xml:space="preserve"> </w:t>
-      </w:r>
-      <w:proofErr w:type="spellStart"/>
-      <w:r>
-        <w:rPr>
-          <w:rFonts w:ascii="Segoe UI" w:hAnsi="Segoe UI" w:cs="Segoe UI"/>
-          <w:color w:val="0D0D0D"/>
-          <w:shd w:val="clear" w:color="auto" w:fill="FFFFFF"/>
-          <w:lang w:val="en-US"/>
-        </w:rPr>
-        <w:t>investment</w:t>
-      </w:r>
-      <w:proofErr w:type="spellEnd"/>
-      <w:r>
-        <w:rPr>
-          <w:rFonts w:ascii="Segoe UI" w:hAnsi="Segoe UI" w:cs="Segoe UI"/>
-          <w:color w:val="0D0D0D"/>
-          <w:shd w:val="clear" w:color="auto" w:fill="FFFFFF"/>
-          <w:lang w:val="en-US"/>
-        </w:rPr>
-        <w:t>.</w:t>
-      </w:r>
-    </w:p>
-    <w:p>
-      <w:pPr>
-        <w:jc w:val="both"/>
-        <w:rPr>
-          <w:rFonts w:ascii="Segoe UI" w:hAnsi="Segoe UI" w:cs="Segoe UI"/>
-          <w:color w:val="0D0D0D"/>
-          <w:shd w:val="clear" w:color="auto" w:fill="FFFFFF"/>
-          <w:lang w:val="en-US"/>
-        </w:rPr>
-      </w:pPr>
-      <w:r>
-        <w:rPr>
-          <w:rFonts w:ascii="Segoe UI" w:hAnsi="Segoe UI" w:cs="Segoe UI"/>
-          <w:color w:val="0D0D0D"/>
-          <w:shd w:val="clear" w:color="auto" w:fill="FFFFFF"/>
-          <w:lang w:val="en-US"/>
-        </w:rPr>
+      <w:r>
+        <w:rPr>
+          <w:rFonts w:ascii="Segoe UI" w:hAnsi="Segoe UI" w:cs="Segoe UI"/>
+          <w:color w:val="0D0D0D"/>
+          <w:shd w:val="clear" w:color="auto" w:fill="FFFFFF"/>
+          <w:lang w:val="en-US"/>
+        </w:rPr>
+        <w:t>Potential return on investment.</w:t>
+      </w:r>
+    </w:p>
+    <w:p>
+      <w:pPr>
+        <w:jc w:val="both"/>
+        <w:rPr>
+          <w:rFonts w:ascii="Segoe UI" w:hAnsi="Segoe UI" w:cs="Segoe UI"/>
+          <w:color w:val="0D0D0D"/>
+          <w:shd w:val="clear" w:color="auto" w:fill="FFFFFF"/>
+          <w:lang w:val="en-US"/>
+        </w:rPr>
+      </w:pPr>
+      <w:r>
+        <w:rPr>
+          <w:rFonts w:ascii="Segoe UI" w:hAnsi="Segoe UI" w:cs="Segoe UI"/>
+          <w:color w:val="0D0D0D"/>
+          <w:shd w:val="clear" w:color="auto" w:fill="FFFFFF"/>
+          <w:lang w:val="en-US"/>
+        </w:rPr>
+        <w:lastRenderedPageBreak/>
         <w:t>Decision-Making Process: The committee evaluates and votes on project prioritization, considering the established criteria.</w:t>
       </w:r>
     </w:p>
@@ -1637,7 +1789,6 @@
           <w:shd w:val="clear" w:color="auto" w:fill="FFFFFF"/>
           <w:lang w:val="en-US"/>
         </w:rPr>
-        <w:lastRenderedPageBreak/>
         <w:t>Risk Management Process:</w:t>
       </w:r>
     </w:p>
@@ -2025,6 +2176,7 @@
           <w:shd w:val="clear" w:color="auto" w:fill="FFFFFF"/>
           <w:lang w:val="en-US"/>
         </w:rPr>
+        <w:lastRenderedPageBreak/>
         <w:t>Promotion of Innovation: An environment that encourages experimentation and continuous learning is promoted, incentivizing employees to propose new ideas and technological solutions.</w:t>
       </w:r>
     </w:p>
@@ -2141,7 +2293,6 @@
           <w:shd w:val="clear" w:color="auto" w:fill="FFFFFF"/>
           <w:lang w:val="en-US"/>
         </w:rPr>
-        <w:lastRenderedPageBreak/>
         <w:t>Strategic Evaluation: The manager, HR representative, finance department, and stakeholders evaluate the strategic impact of the change in relation to business objectives, budget, required personnel, and timelines for execution.</w:t>
       </w:r>
     </w:p>
@@ -2315,7 +2466,7 @@
 </file>
 
 <file path=word/endnotes.xml><?xml version="1.0" encoding="utf-8"?>
-<w:endnotes xmlns:wpc="http://schemas.microsoft.com/office/word/2010/wordprocessingCanvas" xmlns:cx="http://schemas.microsoft.com/office/drawing/2014/chartex" xmlns:cx1="http://schemas.microsoft.com/office/drawing/2015/9/8/chartex" xmlns:cx2="http://schemas.microsoft.com/office/drawing/2015/10/21/chartex" xmlns:cx3="http://schemas.microsoft.com/office/drawing/2016/5/9/chartex" xmlns:cx4="http://schemas.microsoft.com/office/drawing/2016/5/10/chartex" xmlns:cx5="http://schemas.microsoft.com/office/drawing/2016/5/11/chartex" xmlns:cx6="http://schemas.microsoft.com/office/drawing/2016/5/12/chartex" xmlns:cx7="http://schemas.microsoft.com/office/drawing/2016/5/13/chartex" xmlns:cx8="http://schemas.microsoft.com/office/drawing/2016/5/14/chartex" xmlns:mc="http://schemas.openxmlformats.org/markup-compatibility/2006" xmlns:aink="http://schemas.microsoft.com/office/drawing/2016/ink" xmlns:am3d="http://schemas.microsoft.com/office/drawing/2017/model3d" xmlns:o="urn:schemas-microsoft-com:office:office" xmlns:r="http://schemas.openxmlformats.org/officeDocument/2006/relationships" xmlns:m="http://schemas.openxmlformats.org/officeDocument/2006/math" xmlns:v="urn:schemas-microsoft-com:vml" xmlns:wp14="http://schemas.microsoft.com/office/word/2010/wordprocessingDrawing" xmlns:wp="http://schemas.openxmlformats.org/drawingml/2006/wordprocessingDrawing" xmlns:w10="urn:schemas-microsoft-com:office:word" xmlns:w="http://schemas.openxmlformats.org/wordprocessingml/2006/main" xmlns:w14="http://schemas.microsoft.com/office/word/2010/wordml" xmlns:w15="http://schemas.microsoft.com/office/word/2012/wordml" xmlns:w16cex="http://schemas.microsoft.com/office/word/2018/wordml/cex" xmlns:w16cid="http://schemas.microsoft.com/office/word/2016/wordml/cid" xmlns:w16="http://schemas.microsoft.com/office/word/2018/wordml" xmlns:w16se="http://schemas.microsoft.com/office/word/2015/wordml/symex" xmlns:wpg="http://schemas.microsoft.com/office/word/2010/wordprocessingGroup" xmlns:wpi="http://schemas.microsoft.com/office/word/2010/wordprocessingInk" xmlns:wne="http://schemas.microsoft.com/office/word/2006/wordml" xmlns:wps="http://schemas.microsoft.com/office/word/2010/wordprocessingShape" mc:Ignorable="w14 w15 w16se w16cid w16 w16cex wp14">
+<w:endnotes xmlns:wpc="http://schemas.microsoft.com/office/word/2010/wordprocessingCanvas" xmlns:cx="http://schemas.microsoft.com/office/drawing/2014/chartex" xmlns:cx1="http://schemas.microsoft.com/office/drawing/2015/9/8/chartex" xmlns:cx2="http://schemas.microsoft.com/office/drawing/2015/10/21/chartex" xmlns:cx3="http://schemas.microsoft.com/office/drawing/2016/5/9/chartex" xmlns:cx4="http://schemas.microsoft.com/office/drawing/2016/5/10/chartex" xmlns:cx5="http://schemas.microsoft.com/office/drawing/2016/5/11/chartex" xmlns:cx6="http://schemas.microsoft.com/office/drawing/2016/5/12/chartex" xmlns:cx7="http://schemas.microsoft.com/office/drawing/2016/5/13/chartex" xmlns:cx8="http://schemas.microsoft.com/office/drawing/2016/5/14/chartex" xmlns:mc="http://schemas.openxmlformats.org/markup-compatibility/2006" xmlns:aink="http://schemas.microsoft.com/office/drawing/2016/ink" xmlns:am3d="http://schemas.microsoft.com/office/drawing/2017/model3d" xmlns:o="urn:schemas-microsoft-com:office:office" xmlns:oel="http://schemas.microsoft.com/office/2019/extlst" xmlns:r="http://schemas.openxmlformats.org/officeDocument/2006/relationships" xmlns:m="http://schemas.openxmlformats.org/officeDocument/2006/math" xmlns:v="urn:schemas-microsoft-com:vml" xmlns:wp14="http://schemas.microsoft.com/office/word/2010/wordprocessingDrawing" xmlns:wp="http://schemas.openxmlformats.org/drawingml/2006/wordprocessingDrawing" xmlns:w10="urn:schemas-microsoft-com:office:word" xmlns:w="http://schemas.openxmlformats.org/wordprocessingml/2006/main" xmlns:w14="http://schemas.microsoft.com/office/word/2010/wordml" xmlns:w15="http://schemas.microsoft.com/office/word/2012/wordml" xmlns:w16cex="http://schemas.microsoft.com/office/word/2018/wordml/cex" xmlns:w16cid="http://schemas.microsoft.com/office/word/2016/wordml/cid" xmlns:w16="http://schemas.microsoft.com/office/word/2018/wordml" xmlns:w16sdtdh="http://schemas.microsoft.com/office/word/2020/wordml/sdtdatahash" xmlns:w16se="http://schemas.microsoft.com/office/word/2015/wordml/symex" xmlns:wpg="http://schemas.microsoft.com/office/word/2010/wordprocessingGroup" xmlns:wpi="http://schemas.microsoft.com/office/word/2010/wordprocessingInk" xmlns:wne="http://schemas.microsoft.com/office/word/2006/wordml" xmlns:wps="http://schemas.microsoft.com/office/word/2010/wordprocessingShape" mc:Ignorable="w14 w15 w16se w16cid w16 w16cex w16sdtdh wp14">
   <w:endnote w:type="separator" w:id="-1">
     <w:p>
       <w:pPr>
@@ -2340,7 +2491,7 @@
 </file>
 
 <file path=word/footnotes.xml><?xml version="1.0" encoding="utf-8"?>
-<w:footnotes xmlns:wpc="http://schemas.microsoft.com/office/word/2010/wordprocessingCanvas" xmlns:cx="http://schemas.microsoft.com/office/drawing/2014/chartex" xmlns:cx1="http://schemas.microsoft.com/office/drawing/2015/9/8/chartex" xmlns:cx2="http://schemas.microsoft.com/office/drawing/2015/10/21/chartex" xmlns:cx3="http://schemas.microsoft.com/office/drawing/2016/5/9/chartex" xmlns:cx4="http://schemas.microsoft.com/office/drawing/2016/5/10/chartex" xmlns:cx5="http://schemas.microsoft.com/office/drawing/2016/5/11/chartex" xmlns:cx6="http://schemas.microsoft.com/office/drawing/2016/5/12/chartex" xmlns:cx7="http://schemas.microsoft.com/office/drawing/2016/5/13/chartex" xmlns:cx8="http://schemas.microsoft.com/office/drawing/2016/5/14/chartex" xmlns:mc="http://schemas.openxmlformats.org/markup-compatibility/2006" xmlns:aink="http://schemas.microsoft.com/office/drawing/2016/ink" xmlns:am3d="http://schemas.microsoft.com/office/drawing/2017/model3d" xmlns:o="urn:schemas-microsoft-com:office:office" xmlns:r="http://schemas.openxmlformats.org/officeDocument/2006/relationships" xmlns:m="http://schemas.openxmlformats.org/officeDocument/2006/math" xmlns:v="urn:schemas-microsoft-com:vml" xmlns:wp14="http://schemas.microsoft.com/office/word/2010/wordprocessingDrawing" xmlns:wp="http://schemas.openxmlformats.org/drawingml/2006/wordprocessingDrawing" xmlns:w10="urn:schemas-microsoft-com:office:word" xmlns:w="http://schemas.openxmlformats.org/wordprocessingml/2006/main" xmlns:w14="http://schemas.microsoft.com/office/word/2010/wordml" xmlns:w15="http://schemas.microsoft.com/office/word/2012/wordml" xmlns:w16cex="http://schemas.microsoft.com/office/word/2018/wordml/cex" xmlns:w16cid="http://schemas.microsoft.com/office/word/2016/wordml/cid" xmlns:w16="http://schemas.microsoft.com/office/word/2018/wordml" xmlns:w16se="http://schemas.microsoft.com/office/word/2015/wordml/symex" xmlns:wpg="http://schemas.microsoft.com/office/word/2010/wordprocessingGroup" xmlns:wpi="http://schemas.microsoft.com/office/word/2010/wordprocessingInk" xmlns:wne="http://schemas.microsoft.com/office/word/2006/wordml" xmlns:wps="http://schemas.microsoft.com/office/word/2010/wordprocessingShape" mc:Ignorable="w14 w15 w16se w16cid w16 w16cex wp14">
+<w:footnotes xmlns:wpc="http://schemas.microsoft.com/office/word/2010/wordprocessingCanvas" xmlns:cx="http://schemas.microsoft.com/office/drawing/2014/chartex" xmlns:cx1="http://schemas.microsoft.com/office/drawing/2015/9/8/chartex" xmlns:cx2="http://schemas.microsoft.com/office/drawing/2015/10/21/chartex" xmlns:cx3="http://schemas.microsoft.com/office/drawing/2016/5/9/chartex" xmlns:cx4="http://schemas.microsoft.com/office/drawing/2016/5/10/chartex" xmlns:cx5="http://schemas.microsoft.com/office/drawing/2016/5/11/chartex" xmlns:cx6="http://schemas.microsoft.com/office/drawing/2016/5/12/chartex" xmlns:cx7="http://schemas.microsoft.com/office/drawing/2016/5/13/chartex" xmlns:cx8="http://schemas.microsoft.com/office/drawing/2016/5/14/chartex" xmlns:mc="http://schemas.openxmlformats.org/markup-compatibility/2006" xmlns:aink="http://schemas.microsoft.com/office/drawing/2016/ink" xmlns:am3d="http://schemas.microsoft.com/office/drawing/2017/model3d" xmlns:o="urn:schemas-microsoft-com:office:office" xmlns:oel="http://schemas.microsoft.com/office/2019/extlst" xmlns:r="http://schemas.openxmlformats.org/officeDocument/2006/relationships" xmlns:m="http://schemas.openxmlformats.org/officeDocument/2006/math" xmlns:v="urn:schemas-microsoft-com:vml" xmlns:wp14="http://schemas.microsoft.com/office/word/2010/wordprocessingDrawing" xmlns:wp="http://schemas.openxmlformats.org/drawingml/2006/wordprocessingDrawing" xmlns:w10="urn:schemas-microsoft-com:office:word" xmlns:w="http://schemas.openxmlformats.org/wordprocessingml/2006/main" xmlns:w14="http://schemas.microsoft.com/office/word/2010/wordml" xmlns:w15="http://schemas.microsoft.com/office/word/2012/wordml" xmlns:w16cex="http://schemas.microsoft.com/office/word/2018/wordml/cex" xmlns:w16cid="http://schemas.microsoft.com/office/word/2016/wordml/cid" xmlns:w16="http://schemas.microsoft.com/office/word/2018/wordml" xmlns:w16sdtdh="http://schemas.microsoft.com/office/word/2020/wordml/sdtdatahash" xmlns:w16se="http://schemas.microsoft.com/office/word/2015/wordml/symex" xmlns:wpg="http://schemas.microsoft.com/office/word/2010/wordprocessingGroup" xmlns:wpi="http://schemas.microsoft.com/office/word/2010/wordprocessingInk" xmlns:wne="http://schemas.microsoft.com/office/word/2006/wordml" xmlns:wps="http://schemas.microsoft.com/office/word/2010/wordprocessingShape" mc:Ignorable="w14 w15 w16se w16cid w16 w16cex w16sdtdh wp14">
   <w:footnote w:type="separator" w:id="-1">
     <w:p>
       <w:pPr>
@@ -2365,7 +2516,7 @@
 </file>
 
 <file path=word/header1.xml><?xml version="1.0" encoding="utf-8"?>
-<w:hdr xmlns:wpc="http://schemas.microsoft.com/office/word/2010/wordprocessingCanvas" xmlns:cx="http://schemas.microsoft.com/office/drawing/2014/chartex" xmlns:cx1="http://schemas.microsoft.com/office/drawing/2015/9/8/chartex" xmlns:cx2="http://schemas.microsoft.com/office/drawing/2015/10/21/chartex" xmlns:cx3="http://schemas.microsoft.com/office/drawing/2016/5/9/chartex" xmlns:cx4="http://schemas.microsoft.com/office/drawing/2016/5/10/chartex" xmlns:cx5="http://schemas.microsoft.com/office/drawing/2016/5/11/chartex" xmlns:cx6="http://schemas.microsoft.com/office/drawing/2016/5/12/chartex" xmlns:cx7="http://schemas.microsoft.com/office/drawing/2016/5/13/chartex" xmlns:cx8="http://schemas.microsoft.com/office/drawing/2016/5/14/chartex" xmlns:mc="http://schemas.openxmlformats.org/markup-compatibility/2006" xmlns:aink="http://schemas.microsoft.com/office/drawing/2016/ink" xmlns:am3d="http://schemas.microsoft.com/office/drawing/2017/model3d" xmlns:o="urn:schemas-microsoft-com:office:office" xmlns:r="http://schemas.openxmlformats.org/officeDocument/2006/relationships" xmlns:m="http://schemas.openxmlformats.org/officeDocument/2006/math" xmlns:v="urn:schemas-microsoft-com:vml" xmlns:wp14="http://schemas.microsoft.com/office/word/2010/wordprocessingDrawing" xmlns:wp="http://schemas.openxmlformats.org/drawingml/2006/wordprocessingDrawing" xmlns:w10="urn:schemas-microsoft-com:office:word" xmlns:w="http://schemas.openxmlformats.org/wordprocessingml/2006/main" xmlns:w14="http://schemas.microsoft.com/office/word/2010/wordml" xmlns:w15="http://schemas.microsoft.com/office/word/2012/wordml" xmlns:w16cex="http://schemas.microsoft.com/office/word/2018/wordml/cex" xmlns:w16cid="http://schemas.microsoft.com/office/word/2016/wordml/cid" xmlns:w16="http://schemas.microsoft.com/office/word/2018/wordml" xmlns:w16se="http://schemas.microsoft.com/office/word/2015/wordml/symex" xmlns:wpg="http://schemas.microsoft.com/office/word/2010/wordprocessingGroup" xmlns:wpi="http://schemas.microsoft.com/office/word/2010/wordprocessingInk" xmlns:wne="http://schemas.microsoft.com/office/word/2006/wordml" xmlns:wps="http://schemas.microsoft.com/office/word/2010/wordprocessingShape" mc:Ignorable="w14 w15 w16se w16cid w16 w16cex wp14">
+<w:hdr xmlns:wpc="http://schemas.microsoft.com/office/word/2010/wordprocessingCanvas" xmlns:cx="http://schemas.microsoft.com/office/drawing/2014/chartex" xmlns:cx1="http://schemas.microsoft.com/office/drawing/2015/9/8/chartex" xmlns:cx2="http://schemas.microsoft.com/office/drawing/2015/10/21/chartex" xmlns:cx3="http://schemas.microsoft.com/office/drawing/2016/5/9/chartex" xmlns:cx4="http://schemas.microsoft.com/office/drawing/2016/5/10/chartex" xmlns:cx5="http://schemas.microsoft.com/office/drawing/2016/5/11/chartex" xmlns:cx6="http://schemas.microsoft.com/office/drawing/2016/5/12/chartex" xmlns:cx7="http://schemas.microsoft.com/office/drawing/2016/5/13/chartex" xmlns:cx8="http://schemas.microsoft.com/office/drawing/2016/5/14/chartex" xmlns:mc="http://schemas.openxmlformats.org/markup-compatibility/2006" xmlns:aink="http://schemas.microsoft.com/office/drawing/2016/ink" xmlns:am3d="http://schemas.microsoft.com/office/drawing/2017/model3d" xmlns:o="urn:schemas-microsoft-com:office:office" xmlns:oel="http://schemas.microsoft.com/office/2019/extlst" xmlns:r="http://schemas.openxmlformats.org/officeDocument/2006/relationships" xmlns:m="http://schemas.openxmlformats.org/officeDocument/2006/math" xmlns:v="urn:schemas-microsoft-com:vml" xmlns:wp14="http://schemas.microsoft.com/office/word/2010/wordprocessingDrawing" xmlns:wp="http://schemas.openxmlformats.org/drawingml/2006/wordprocessingDrawing" xmlns:w10="urn:schemas-microsoft-com:office:word" xmlns:w="http://schemas.openxmlformats.org/wordprocessingml/2006/main" xmlns:w14="http://schemas.microsoft.com/office/word/2010/wordml" xmlns:w15="http://schemas.microsoft.com/office/word/2012/wordml" xmlns:w16cex="http://schemas.microsoft.com/office/word/2018/wordml/cex" xmlns:w16cid="http://schemas.microsoft.com/office/word/2016/wordml/cid" xmlns:w16="http://schemas.microsoft.com/office/word/2018/wordml" xmlns:w16sdtdh="http://schemas.microsoft.com/office/word/2020/wordml/sdtdatahash" xmlns:w16se="http://schemas.microsoft.com/office/word/2015/wordml/symex" xmlns:wpg="http://schemas.microsoft.com/office/word/2010/wordprocessingGroup" xmlns:wpi="http://schemas.microsoft.com/office/word/2010/wordprocessingInk" xmlns:wne="http://schemas.microsoft.com/office/word/2006/wordml" xmlns:wps="http://schemas.microsoft.com/office/word/2010/wordprocessingShape" mc:Ignorable="w14 w15 w16se w16cid w16 w16cex w16sdtdh wp14">
   <w:p>
     <w:pPr>
       <w:ind w:firstLine="708"/>
@@ -2473,7 +2624,7 @@
 </file>
 
 <file path=word/numbering.xml><?xml version="1.0" encoding="utf-8"?>
-<w:numbering xmlns:wpc="http://schemas.microsoft.com/office/word/2010/wordprocessingCanvas" xmlns:cx="http://schemas.microsoft.com/office/drawing/2014/chartex" xmlns:cx1="http://schemas.microsoft.com/office/drawing/2015/9/8/chartex" xmlns:cx2="http://schemas.microsoft.com/office/drawing/2015/10/21/chartex" xmlns:cx3="http://schemas.microsoft.com/office/drawing/2016/5/9/chartex" xmlns:cx4="http://schemas.microsoft.com/office/drawing/2016/5/10/chartex" xmlns:cx5="http://schemas.microsoft.com/office/drawing/2016/5/11/chartex" xmlns:cx6="http://schemas.microsoft.com/office/drawing/2016/5/12/chartex" xmlns:cx7="http://schemas.microsoft.com/office/drawing/2016/5/13/chartex" xmlns:cx8="http://schemas.microsoft.com/office/drawing/2016/5/14/chartex" xmlns:mc="http://schemas.openxmlformats.org/markup-compatibility/2006" xmlns:aink="http://schemas.microsoft.com/office/drawing/2016/ink" xmlns:am3d="http://schemas.microsoft.com/office/drawing/2017/model3d" xmlns:o="urn:schemas-microsoft-com:office:office" xmlns:r="http://schemas.openxmlformats.org/officeDocument/2006/relationships" xmlns:m="http://schemas.openxmlformats.org/officeDocument/2006/math" xmlns:v="urn:schemas-microsoft-com:vml" xmlns:wp14="http://schemas.microsoft.com/office/word/2010/wordprocessingDrawing" xmlns:wp="http://schemas.openxmlformats.org/drawingml/2006/wordprocessingDrawing" xmlns:w10="urn:schemas-microsoft-com:office:word" xmlns:w="http://schemas.openxmlformats.org/wordprocessingml/2006/main" xmlns:w14="http://schemas.microsoft.com/office/word/2010/wordml" xmlns:w15="http://schemas.microsoft.com/office/word/2012/wordml" xmlns:w16cex="http://schemas.microsoft.com/office/word/2018/wordml/cex" xmlns:w16cid="http://schemas.microsoft.com/office/word/2016/wordml/cid" xmlns:w16="http://schemas.microsoft.com/office/word/2018/wordml" xmlns:w16se="http://schemas.microsoft.com/office/word/2015/wordml/symex" xmlns:wpg="http://schemas.microsoft.com/office/word/2010/wordprocessingGroup" xmlns:wpi="http://schemas.microsoft.com/office/word/2010/wordprocessingInk" xmlns:wne="http://schemas.microsoft.com/office/word/2006/wordml" xmlns:wps="http://schemas.microsoft.com/office/word/2010/wordprocessingShape" mc:Ignorable="w14 w15 w16se w16cid w16 w16cex wp14">
+<w:numbering xmlns:wpc="http://schemas.microsoft.com/office/word/2010/wordprocessingCanvas" xmlns:cx="http://schemas.microsoft.com/office/drawing/2014/chartex" xmlns:cx1="http://schemas.microsoft.com/office/drawing/2015/9/8/chartex" xmlns:cx2="http://schemas.microsoft.com/office/drawing/2015/10/21/chartex" xmlns:cx3="http://schemas.microsoft.com/office/drawing/2016/5/9/chartex" xmlns:cx4="http://schemas.microsoft.com/office/drawing/2016/5/10/chartex" xmlns:cx5="http://schemas.microsoft.com/office/drawing/2016/5/11/chartex" xmlns:cx6="http://schemas.microsoft.com/office/drawing/2016/5/12/chartex" xmlns:cx7="http://schemas.microsoft.com/office/drawing/2016/5/13/chartex" xmlns:cx8="http://schemas.microsoft.com/office/drawing/2016/5/14/chartex" xmlns:mc="http://schemas.openxmlformats.org/markup-compatibility/2006" xmlns:aink="http://schemas.microsoft.com/office/drawing/2016/ink" xmlns:am3d="http://schemas.microsoft.com/office/drawing/2017/model3d" xmlns:o="urn:schemas-microsoft-com:office:office" xmlns:oel="http://schemas.microsoft.com/office/2019/extlst" xmlns:r="http://schemas.openxmlformats.org/officeDocument/2006/relationships" xmlns:m="http://schemas.openxmlformats.org/officeDocument/2006/math" xmlns:v="urn:schemas-microsoft-com:vml" xmlns:wp14="http://schemas.microsoft.com/office/word/2010/wordprocessingDrawing" xmlns:wp="http://schemas.openxmlformats.org/drawingml/2006/wordprocessingDrawing" xmlns:w10="urn:schemas-microsoft-com:office:word" xmlns:w="http://schemas.openxmlformats.org/wordprocessingml/2006/main" xmlns:w14="http://schemas.microsoft.com/office/word/2010/wordml" xmlns:w15="http://schemas.microsoft.com/office/word/2012/wordml" xmlns:w16cex="http://schemas.microsoft.com/office/word/2018/wordml/cex" xmlns:w16cid="http://schemas.microsoft.com/office/word/2016/wordml/cid" xmlns:w16="http://schemas.microsoft.com/office/word/2018/wordml" xmlns:w16sdtdh="http://schemas.microsoft.com/office/word/2020/wordml/sdtdatahash" xmlns:w16se="http://schemas.microsoft.com/office/word/2015/wordml/symex" xmlns:wpg="http://schemas.microsoft.com/office/word/2010/wordprocessingGroup" xmlns:wpi="http://schemas.microsoft.com/office/word/2010/wordprocessingInk" xmlns:wne="http://schemas.microsoft.com/office/word/2006/wordml" xmlns:wps="http://schemas.microsoft.com/office/word/2010/wordprocessingShape" mc:Ignorable="w14 w15 w16se w16cid w16 w16cex w16sdtdh wp14">
   <w:abstractNum w:abstractNumId="0" w15:restartNumberingAfterBreak="0">
     <w:nsid w:val="04ED2CFD"/>
     <w:multiLevelType w:val="multilevel"/>
@@ -5449,86 +5600,86 @@
       </w:pPr>
     </w:lvl>
   </w:abstractNum>
-  <w:num w:numId="1">
+  <w:num w:numId="1" w16cid:durableId="1539128459">
     <w:abstractNumId w:val="1"/>
   </w:num>
-  <w:num w:numId="2">
+  <w:num w:numId="2" w16cid:durableId="1511944572">
     <w:abstractNumId w:val="19"/>
   </w:num>
-  <w:num w:numId="3">
+  <w:num w:numId="3" w16cid:durableId="471097715">
     <w:abstractNumId w:val="4"/>
   </w:num>
-  <w:num w:numId="4">
+  <w:num w:numId="4" w16cid:durableId="188035618">
     <w:abstractNumId w:val="2"/>
   </w:num>
-  <w:num w:numId="5">
+  <w:num w:numId="5" w16cid:durableId="1434938370">
     <w:abstractNumId w:val="23"/>
   </w:num>
-  <w:num w:numId="6">
+  <w:num w:numId="6" w16cid:durableId="1997227203">
     <w:abstractNumId w:val="9"/>
   </w:num>
-  <w:num w:numId="7">
+  <w:num w:numId="7" w16cid:durableId="118037110">
     <w:abstractNumId w:val="6"/>
   </w:num>
-  <w:num w:numId="8">
+  <w:num w:numId="8" w16cid:durableId="1322856728">
     <w:abstractNumId w:val="12"/>
   </w:num>
-  <w:num w:numId="9">
+  <w:num w:numId="9" w16cid:durableId="440150015">
     <w:abstractNumId w:val="0"/>
   </w:num>
-  <w:num w:numId="10">
+  <w:num w:numId="10" w16cid:durableId="1100182763">
     <w:abstractNumId w:val="3"/>
   </w:num>
-  <w:num w:numId="11">
+  <w:num w:numId="11" w16cid:durableId="178273442">
     <w:abstractNumId w:val="8"/>
   </w:num>
-  <w:num w:numId="12">
+  <w:num w:numId="12" w16cid:durableId="1420327133">
     <w:abstractNumId w:val="5"/>
   </w:num>
-  <w:num w:numId="13">
+  <w:num w:numId="13" w16cid:durableId="521628614">
     <w:abstractNumId w:val="14"/>
   </w:num>
-  <w:num w:numId="14">
+  <w:num w:numId="14" w16cid:durableId="218056455">
     <w:abstractNumId w:val="11"/>
   </w:num>
-  <w:num w:numId="15">
+  <w:num w:numId="15" w16cid:durableId="865562828">
     <w:abstractNumId w:val="13"/>
   </w:num>
-  <w:num w:numId="16">
+  <w:num w:numId="16" w16cid:durableId="270742397">
     <w:abstractNumId w:val="18"/>
   </w:num>
-  <w:num w:numId="17">
+  <w:num w:numId="17" w16cid:durableId="1438939732">
     <w:abstractNumId w:val="7"/>
   </w:num>
-  <w:num w:numId="18">
+  <w:num w:numId="18" w16cid:durableId="1809324574">
     <w:abstractNumId w:val="15"/>
   </w:num>
-  <w:num w:numId="19">
+  <w:num w:numId="19" w16cid:durableId="798837014">
     <w:abstractNumId w:val="21"/>
   </w:num>
-  <w:num w:numId="20">
+  <w:num w:numId="20" w16cid:durableId="49619766">
     <w:abstractNumId w:val="20"/>
   </w:num>
-  <w:num w:numId="21">
+  <w:num w:numId="21" w16cid:durableId="842476975">
     <w:abstractNumId w:val="16"/>
   </w:num>
-  <w:num w:numId="22">
+  <w:num w:numId="22" w16cid:durableId="2070837525">
     <w:abstractNumId w:val="17"/>
   </w:num>
-  <w:num w:numId="23">
+  <w:num w:numId="23" w16cid:durableId="2087146826">
     <w:abstractNumId w:val="22"/>
   </w:num>
-  <w:num w:numId="24">
+  <w:num w:numId="24" w16cid:durableId="2050378678">
     <w:abstractNumId w:val="24"/>
   </w:num>
-  <w:num w:numId="25">
+  <w:num w:numId="25" w16cid:durableId="418522475">
     <w:abstractNumId w:val="10"/>
   </w:num>
 </w:numbering>
 </file>
 
 <file path=word/styles.xml><?xml version="1.0" encoding="utf-8"?>
-<w:styles xmlns:mc="http://schemas.openxmlformats.org/markup-compatibility/2006" xmlns:r="http://schemas.openxmlformats.org/officeDocument/2006/relationships" xmlns:w="http://schemas.openxmlformats.org/wordprocessingml/2006/main" xmlns:w14="http://schemas.microsoft.com/office/word/2010/wordml" xmlns:w15="http://schemas.microsoft.com/office/word/2012/wordml" xmlns:w16cex="http://schemas.microsoft.com/office/word/2018/wordml/cex" xmlns:w16cid="http://schemas.microsoft.com/office/word/2016/wordml/cid" xmlns:w16="http://schemas.microsoft.com/office/word/2018/wordml" xmlns:w16se="http://schemas.microsoft.com/office/word/2015/wordml/symex" mc:Ignorable="w14 w15 w16se w16cid w16 w16cex">
+<w:styles xmlns:mc="http://schemas.openxmlformats.org/markup-compatibility/2006" xmlns:r="http://schemas.openxmlformats.org/officeDocument/2006/relationships" xmlns:w="http://schemas.openxmlformats.org/wordprocessingml/2006/main" xmlns:w14="http://schemas.microsoft.com/office/word/2010/wordml" xmlns:w15="http://schemas.microsoft.com/office/word/2012/wordml" xmlns:w16cex="http://schemas.microsoft.com/office/word/2018/wordml/cex" xmlns:w16cid="http://schemas.microsoft.com/office/word/2016/wordml/cid" xmlns:w16="http://schemas.microsoft.com/office/word/2018/wordml" xmlns:w16sdtdh="http://schemas.microsoft.com/office/word/2020/wordml/sdtdatahash" xmlns:w16se="http://schemas.microsoft.com/office/word/2015/wordml/symex" mc:Ignorable="w14 w15 w16se w16cid w16 w16cex w16sdtdh">
   <w:docDefaults>
     <w:rPrDefault>
       <w:rPr>

</xml_diff>